<commit_message>
1.9.7 war file download link and release note update
</commit_message>
<xml_diff>
--- a/hit-iz-resource/src/main/resources/Documentation/ReleaseNotes/IZ_Release_Notes.1.9.7.docx
+++ b/hit-iz-resource/src/main/resources/Documentation/ReleaseNotes/IZ_Release_Notes.1.9.7.docx
@@ -55,16 +55,7 @@
           <w:szCs w:val="28"/>
           <w:u w:val="single"/>
         </w:rPr>
-        <w:t xml:space="preserve">Version </w:t>
-      </w:r>
-      <w:r>
-        <w:rPr>
-          <w:b/>
-          <w:sz w:val="28"/>
-          <w:szCs w:val="28"/>
-          <w:u w:val="single"/>
-        </w:rPr>
-        <w:t>1.</w:t>
+        <w:t>Version 1.</w:t>
       </w:r>
       <w:r>
         <w:rPr>
@@ -105,17 +96,24 @@
       <w:r>
         <w:rPr>
           <w:b/>
-          <w:color w:val="FF0000"/>
           <w:sz w:val="28"/>
           <w:szCs w:val="28"/>
           <w:u w:val="single"/>
         </w:rPr>
-        <w:t>MMM</w:t>
+        <w:t>December 16</w:t>
       </w:r>
       <w:r>
         <w:rPr>
           <w:b/>
-          <w:color w:val="FF0000"/>
+          <w:sz w:val="28"/>
+          <w:szCs w:val="28"/>
+          <w:u w:val="single"/>
+        </w:rPr>
+        <w:t>,</w:t>
+      </w:r>
+      <w:r>
+        <w:rPr>
+          <w:b/>
           <w:sz w:val="28"/>
           <w:szCs w:val="28"/>
           <w:u w:val="single"/>
@@ -125,37 +123,6 @@
       <w:r>
         <w:rPr>
           <w:b/>
-          <w:color w:val="FF0000"/>
-          <w:sz w:val="28"/>
-          <w:szCs w:val="28"/>
-          <w:u w:val="single"/>
-        </w:rPr>
-        <w:t>DD</w:t>
-      </w:r>
-      <w:r>
-        <w:rPr>
-          <w:b/>
-          <w:color w:val="FF0000"/>
-          <w:sz w:val="28"/>
-          <w:szCs w:val="28"/>
-          <w:u w:val="single"/>
-        </w:rPr>
-        <w:t>,</w:t>
-      </w:r>
-      <w:r>
-        <w:rPr>
-          <w:b/>
-          <w:color w:val="FF0000"/>
-          <w:sz w:val="28"/>
-          <w:szCs w:val="28"/>
-          <w:u w:val="single"/>
-        </w:rPr>
-        <w:t xml:space="preserve"> </w:t>
-      </w:r>
-      <w:r>
-        <w:rPr>
-          <w:b/>
-          <w:color w:val="FF0000"/>
           <w:sz w:val="28"/>
           <w:szCs w:val="28"/>
           <w:u w:val="single"/>
@@ -165,7 +132,6 @@
       <w:r>
         <w:rPr>
           <w:b/>
-          <w:color w:val="FF0000"/>
           <w:sz w:val="28"/>
           <w:szCs w:val="28"/>
           <w:u w:val="single"/>
@@ -175,7 +141,6 @@
       <w:r>
         <w:rPr>
           <w:b/>
-          <w:color w:val="FF0000"/>
           <w:sz w:val="28"/>
           <w:szCs w:val="28"/>
           <w:u w:val="single"/>
@@ -450,8 +415,6 @@
               </w:rPr>
               <w:t>-03</w:t>
             </w:r>
-            <w:bookmarkStart w:id="10" w:name="_GoBack"/>
-            <w:bookmarkEnd w:id="10"/>
           </w:p>
           <w:p>
             <w:pPr>
@@ -490,13 +453,11 @@
             <w:pPr>
               <w:rPr>
                 <w:rFonts w:cstheme="minorHAnsi"/>
-                <w:color w:val="FF0000"/>
-              </w:rPr>
-            </w:pPr>
-            <w:r>
-              <w:rPr>
-                <w:rFonts w:cstheme="minorHAnsi"/>
-                <w:color w:val="FF0000"/>
+              </w:rPr>
+            </w:pPr>
+            <w:r>
+              <w:rPr>
+                <w:rFonts w:cstheme="minorHAnsi"/>
               </w:rPr>
               <w:t xml:space="preserve">The corrected </w:t>
             </w:r>
@@ -504,7 +465,6 @@
             <w:r>
               <w:rPr>
                 <w:rFonts w:cstheme="minorHAnsi"/>
-                <w:color w:val="FF0000"/>
               </w:rPr>
               <w:t>UoS</w:t>
             </w:r>
@@ -512,14 +472,12 @@
             <w:r>
               <w:rPr>
                 <w:rFonts w:cstheme="minorHAnsi"/>
-                <w:color w:val="FF0000"/>
               </w:rPr>
               <w:t xml:space="preserve"> NDC – </w:t>
             </w:r>
             <w:r>
               <w:rPr>
                 <w:rFonts w:eastAsia="Times New Roman" w:cstheme="minorHAnsi"/>
-                <w:color w:val="FF0000"/>
               </w:rPr>
               <w:t>70461-031</w:t>
             </w:r>
@@ -527,30 +485,20 @@
               <w:rPr>
                 <w:rFonts w:eastAsia="Times New Roman" w:cstheme="minorHAnsi"/>
                 <w:b/>
-                <w:color w:val="FF0000"/>
               </w:rPr>
               <w:t>9</w:t>
             </w:r>
             <w:r>
               <w:rPr>
                 <w:rFonts w:eastAsia="Times New Roman" w:cstheme="minorHAnsi"/>
-                <w:color w:val="FF0000"/>
               </w:rPr>
               <w:t xml:space="preserve">-03 – </w:t>
             </w:r>
             <w:r>
               <w:rPr>
                 <w:rFonts w:cstheme="minorHAnsi"/>
-                <w:color w:val="FF0000"/>
-              </w:rPr>
-              <w:t>has been</w:t>
-            </w:r>
-            <w:r>
-              <w:rPr>
-                <w:rFonts w:cstheme="minorHAnsi"/>
-                <w:color w:val="FF0000"/>
-              </w:rPr>
-              <w:t xml:space="preserve"> substituted in the Value Set in the NIST Immunization Test Suite</w:t>
+              </w:rPr>
+              <w:t>has been substituted in the Value Set in the NIST Immunization Test Suite</w:t>
             </w:r>
           </w:p>
         </w:tc>
@@ -762,13 +710,11 @@
             <w:pPr>
               <w:rPr>
                 <w:rFonts w:cstheme="minorHAnsi"/>
-                <w:color w:val="FF0000"/>
-              </w:rPr>
-            </w:pPr>
-            <w:r>
-              <w:rPr>
-                <w:rFonts w:cstheme="minorHAnsi"/>
-                <w:color w:val="FF0000"/>
+              </w:rPr>
+            </w:pPr>
+            <w:r>
+              <w:rPr>
+                <w:rFonts w:cstheme="minorHAnsi"/>
               </w:rPr>
               <w:t xml:space="preserve">The corrected </w:t>
             </w:r>
@@ -776,7 +722,6 @@
             <w:r>
               <w:rPr>
                 <w:rFonts w:cstheme="minorHAnsi"/>
-                <w:color w:val="FF0000"/>
               </w:rPr>
               <w:t>UoU</w:t>
             </w:r>
@@ -784,14 +729,12 @@
             <w:r>
               <w:rPr>
                 <w:rFonts w:cstheme="minorHAnsi"/>
-                <w:color w:val="FF0000"/>
               </w:rPr>
               <w:t xml:space="preserve"> NDC – </w:t>
             </w:r>
             <w:r>
               <w:rPr>
                 <w:rFonts w:eastAsia="Times New Roman" w:cstheme="minorHAnsi"/>
-                <w:color w:val="FF0000"/>
               </w:rPr>
               <w:t>70461-031</w:t>
             </w:r>
@@ -799,37 +742,20 @@
               <w:rPr>
                 <w:rFonts w:eastAsia="Times New Roman" w:cstheme="minorHAnsi"/>
                 <w:b/>
-                <w:color w:val="FF0000"/>
               </w:rPr>
               <w:t>9</w:t>
             </w:r>
             <w:r>
               <w:rPr>
                 <w:rFonts w:eastAsia="Times New Roman" w:cstheme="minorHAnsi"/>
-                <w:color w:val="FF0000"/>
               </w:rPr>
               <w:t xml:space="preserve">-04 – </w:t>
             </w:r>
             <w:r>
               <w:rPr>
                 <w:rFonts w:cstheme="minorHAnsi"/>
-                <w:color w:val="FF0000"/>
-              </w:rPr>
-              <w:t>has been</w:t>
-            </w:r>
-            <w:r>
-              <w:rPr>
-                <w:rFonts w:cstheme="minorHAnsi"/>
-                <w:color w:val="FF0000"/>
-              </w:rPr>
-              <w:t xml:space="preserve"> substituted in the Value Set in the NIST Immunization Test Suite</w:t>
-            </w:r>
-            <w:r>
-              <w:rPr>
-                <w:rFonts w:cstheme="minorHAnsi"/>
-                <w:color w:val="FF0000"/>
-              </w:rPr>
-              <w:t xml:space="preserve"> </w:t>
+              </w:rPr>
+              <w:t xml:space="preserve">has been substituted in the Value Set in the NIST Immunization Test Suite </w:t>
             </w:r>
           </w:p>
         </w:tc>
@@ -974,7 +900,6 @@
             <w:r>
               <w:rPr>
                 <w:rFonts w:cstheme="minorHAnsi"/>
-                <w:color w:val="FF0000"/>
               </w:rPr>
               <w:t xml:space="preserve">The </w:t>
             </w:r>
@@ -982,7 +907,6 @@
             <w:r>
               <w:rPr>
                 <w:rFonts w:cstheme="minorHAnsi"/>
-                <w:color w:val="FF0000"/>
               </w:rPr>
               <w:t>UoS</w:t>
             </w:r>
@@ -990,21 +914,18 @@
             <w:r>
               <w:rPr>
                 <w:rFonts w:cstheme="minorHAnsi"/>
-                <w:color w:val="FF0000"/>
               </w:rPr>
               <w:t xml:space="preserve"> NDC </w:t>
             </w:r>
             <w:r>
               <w:rPr>
                 <w:rFonts w:eastAsia="Times New Roman" w:cstheme="minorHAnsi"/>
-                <w:color w:val="FF0000"/>
               </w:rPr>
               <w:t xml:space="preserve">70461-0419-10  has been corrected in </w:t>
             </w:r>
             <w:r>
               <w:rPr>
                 <w:rFonts w:cstheme="minorHAnsi"/>
-                <w:color w:val="FF0000"/>
               </w:rPr>
               <w:t>the Value Set in the NIST Immunization Test Suite</w:t>
             </w:r>
@@ -1235,20 +1156,17 @@
             <w:pPr>
               <w:rPr>
                 <w:rFonts w:cstheme="minorHAnsi"/>
-                <w:color w:val="FF0000"/>
-              </w:rPr>
-            </w:pPr>
-            <w:r>
-              <w:rPr>
-                <w:rFonts w:eastAsia="Times New Roman" w:cstheme="minorHAnsi"/>
-                <w:color w:val="FF0000"/>
+              </w:rPr>
+            </w:pPr>
+            <w:r>
+              <w:rPr>
+                <w:rFonts w:eastAsia="Times New Roman" w:cstheme="minorHAnsi"/>
               </w:rPr>
               <w:t>In the VXU Example Message,</w:t>
             </w:r>
             <w:r>
               <w:rPr>
                 <w:rFonts w:cstheme="minorHAnsi"/>
-                <w:color w:val="FF0000"/>
                 <w:shd w:val="clear" w:color="auto" w:fill="FFFFFF" w:themeFill="background1"/>
               </w:rPr>
               <w:t xml:space="preserve"> </w:t>
@@ -1256,7 +1174,6 @@
             <w:r>
               <w:rPr>
                 <w:rFonts w:cstheme="minorHAnsi"/>
-                <w:color w:val="FF0000"/>
               </w:rPr>
               <w:t>the</w:t>
             </w:r>
@@ -1264,63 +1181,54 @@
               <w:rPr>
                 <w:rFonts w:cstheme="minorHAnsi"/>
                 <w:b/>
-                <w:color w:val="FF0000"/>
               </w:rPr>
               <w:t xml:space="preserve"> </w:t>
             </w:r>
             <w:r>
               <w:rPr>
                 <w:rFonts w:eastAsia="Times New Roman" w:cstheme="minorHAnsi"/>
-                <w:color w:val="FF0000"/>
               </w:rPr>
               <w:t>VIS code (</w:t>
             </w:r>
             <w:r>
               <w:rPr>
                 <w:rFonts w:cstheme="minorHAnsi"/>
-                <w:color w:val="FF0000"/>
               </w:rPr>
               <w:t xml:space="preserve">fully-encoded text string) </w:t>
             </w:r>
             <w:r>
               <w:rPr>
                 <w:rFonts w:eastAsia="Times New Roman" w:cstheme="minorHAnsi"/>
-                <w:color w:val="FF0000"/>
               </w:rPr>
               <w:t>253088698300029511161202</w:t>
             </w:r>
             <w:r>
               <w:rPr>
                 <w:rFonts w:cstheme="minorHAnsi"/>
-                <w:color w:val="FF0000"/>
               </w:rPr>
               <w:t xml:space="preserve"> </w:t>
             </w:r>
             <w:r>
               <w:rPr>
                 <w:rFonts w:cstheme="minorHAnsi"/>
-                <w:color w:val="FF0000"/>
               </w:rPr>
               <w:t xml:space="preserve">for HPV Vaccine VIS </w:t>
             </w:r>
             <w:r>
               <w:rPr>
                 <w:rFonts w:cstheme="minorHAnsi"/>
-                <w:color w:val="FF0000"/>
               </w:rPr>
               <w:t>has been</w:t>
             </w:r>
             <w:r>
               <w:rPr>
                 <w:rFonts w:eastAsia="Times New Roman" w:cstheme="minorHAnsi"/>
-                <w:color w:val="FF0000"/>
               </w:rPr>
               <w:t xml:space="preserve"> replaced with VIS code (</w:t>
             </w:r>
             <w:r>
               <w:rPr>
                 <w:rFonts w:cstheme="minorHAnsi"/>
-                <w:color w:val="FF0000"/>
               </w:rPr>
               <w:t xml:space="preserve">fully-encoded text string) </w:t>
             </w:r>
@@ -1328,7 +1236,6 @@
               <w:rPr>
                 <w:rFonts w:cstheme="minorHAnsi"/>
                 <w:b/>
-                <w:color w:val="FF0000"/>
               </w:rPr>
               <w:t>253088698300029511191030</w:t>
             </w:r>
@@ -1336,7 +1243,6 @@
               <w:rPr>
                 <w:rFonts w:cstheme="minorHAnsi"/>
                 <w:b/>
-                <w:color w:val="FF0000"/>
               </w:rPr>
               <w:t>.</w:t>
             </w:r>
@@ -1531,6 +1437,14 @@
           </w:p>
           <w:p>
             <w:pPr>
+              <w:rPr>
+                <w:rFonts w:cstheme="minorHAnsi"/>
+                <w:b/>
+              </w:rPr>
+            </w:pPr>
+          </w:p>
+          <w:p>
+            <w:pPr>
               <w:jc w:val="center"/>
               <w:rPr>
                 <w:rFonts w:cstheme="minorHAnsi"/>
@@ -1549,20 +1463,17 @@
             <w:pPr>
               <w:rPr>
                 <w:rFonts w:cstheme="minorHAnsi"/>
-                <w:color w:val="FF0000"/>
-              </w:rPr>
-            </w:pPr>
-            <w:r>
-              <w:rPr>
-                <w:rFonts w:eastAsia="Times New Roman" w:cstheme="minorHAnsi"/>
-                <w:color w:val="FF0000"/>
+              </w:rPr>
+            </w:pPr>
+            <w:r>
+              <w:rPr>
+                <w:rFonts w:eastAsia="Times New Roman" w:cstheme="minorHAnsi"/>
               </w:rPr>
               <w:t>In the VXU Example Message,</w:t>
             </w:r>
             <w:r>
               <w:rPr>
                 <w:rFonts w:cstheme="minorHAnsi"/>
-                <w:color w:val="FF0000"/>
                 <w:shd w:val="clear" w:color="auto" w:fill="FFFFFF" w:themeFill="background1"/>
               </w:rPr>
               <w:t xml:space="preserve"> </w:t>
@@ -1570,7 +1481,6 @@
             <w:r>
               <w:rPr>
                 <w:rFonts w:cstheme="minorHAnsi"/>
-                <w:color w:val="FF0000"/>
               </w:rPr>
               <w:t>the</w:t>
             </w:r>
@@ -1578,49 +1488,42 @@
               <w:rPr>
                 <w:rFonts w:cstheme="minorHAnsi"/>
                 <w:b/>
-                <w:color w:val="FF0000"/>
               </w:rPr>
               <w:t xml:space="preserve"> </w:t>
             </w:r>
             <w:r>
               <w:rPr>
                 <w:rFonts w:eastAsia="Times New Roman" w:cstheme="minorHAnsi"/>
-                <w:color w:val="FF0000"/>
               </w:rPr>
               <w:t>VIS code (</w:t>
             </w:r>
             <w:r>
               <w:rPr>
                 <w:rFonts w:cstheme="minorHAnsi"/>
-                <w:color w:val="FF0000"/>
               </w:rPr>
               <w:t xml:space="preserve">fully-encoded text string) </w:t>
             </w:r>
             <w:r>
               <w:rPr>
                 <w:rFonts w:eastAsia="Times New Roman" w:cstheme="minorHAnsi"/>
-                <w:color w:val="FF0000"/>
               </w:rPr>
               <w:t>253088698300029511161202</w:t>
             </w:r>
             <w:r>
               <w:rPr>
                 <w:rFonts w:cstheme="minorHAnsi"/>
-                <w:color w:val="FF0000"/>
               </w:rPr>
               <w:t xml:space="preserve"> for HPV Vaccine VIS has been</w:t>
             </w:r>
             <w:r>
               <w:rPr>
                 <w:rFonts w:eastAsia="Times New Roman" w:cstheme="minorHAnsi"/>
-                <w:color w:val="FF0000"/>
               </w:rPr>
               <w:t xml:space="preserve"> replaced with VIS code (</w:t>
             </w:r>
             <w:r>
               <w:rPr>
                 <w:rFonts w:cstheme="minorHAnsi"/>
-                <w:color w:val="FF0000"/>
               </w:rPr>
               <w:t xml:space="preserve">fully-encoded text string) </w:t>
             </w:r>
@@ -1628,7 +1531,6 @@
               <w:rPr>
                 <w:rFonts w:cstheme="minorHAnsi"/>
                 <w:b/>
-                <w:color w:val="FF0000"/>
               </w:rPr>
               <w:t>253088698300029511191030</w:t>
             </w:r>
@@ -1636,7 +1538,6 @@
               <w:rPr>
                 <w:rFonts w:cstheme="minorHAnsi"/>
                 <w:b/>
-                <w:color w:val="FF0000"/>
               </w:rPr>
               <w:t>.</w:t>
             </w:r>
@@ -1854,13 +1755,11 @@
               <w:rPr>
                 <w:rFonts w:cstheme="minorHAnsi"/>
                 <w:b/>
-                <w:color w:val="FF0000"/>
-              </w:rPr>
-            </w:pPr>
-            <w:r>
-              <w:rPr>
-                <w:rFonts w:eastAsia="Times New Roman" w:cstheme="minorHAnsi"/>
-                <w:color w:val="FF0000"/>
+              </w:rPr>
+            </w:pPr>
+            <w:r>
+              <w:rPr>
+                <w:rFonts w:eastAsia="Times New Roman" w:cstheme="minorHAnsi"/>
               </w:rPr>
               <w:t xml:space="preserve">In the </w:t>
             </w:r>
@@ -1868,21 +1767,18 @@
               <w:rPr>
                 <w:rFonts w:eastAsia="Times New Roman" w:cstheme="minorHAnsi"/>
                 <w:b/>
-                <w:color w:val="FF0000"/>
               </w:rPr>
               <w:t>VXU Example Message</w:t>
             </w:r>
             <w:r>
               <w:rPr>
                 <w:rFonts w:eastAsia="Times New Roman" w:cstheme="minorHAnsi"/>
-                <w:color w:val="FF0000"/>
               </w:rPr>
               <w:t>,</w:t>
             </w:r>
             <w:r>
               <w:rPr>
                 <w:rFonts w:cstheme="minorHAnsi"/>
-                <w:color w:val="FF0000"/>
                 <w:shd w:val="clear" w:color="auto" w:fill="FFFFFF" w:themeFill="background1"/>
               </w:rPr>
               <w:t xml:space="preserve"> </w:t>
@@ -1890,7 +1786,6 @@
             <w:r>
               <w:rPr>
                 <w:rFonts w:cstheme="minorHAnsi"/>
-                <w:color w:val="FF0000"/>
               </w:rPr>
               <w:t>the</w:t>
             </w:r>
@@ -1898,35 +1793,30 @@
               <w:rPr>
                 <w:rFonts w:cstheme="minorHAnsi"/>
                 <w:b/>
-                <w:color w:val="FF0000"/>
               </w:rPr>
               <w:t xml:space="preserve"> </w:t>
             </w:r>
             <w:r>
               <w:rPr>
                 <w:rFonts w:eastAsia="Times New Roman" w:cstheme="minorHAnsi"/>
-                <w:color w:val="FF0000"/>
               </w:rPr>
               <w:t>VIS code (</w:t>
             </w:r>
             <w:r>
               <w:rPr>
                 <w:rFonts w:cstheme="minorHAnsi"/>
-                <w:color w:val="FF0000"/>
               </w:rPr>
               <w:t xml:space="preserve">fully-encoded text string) </w:t>
             </w:r>
             <w:r>
               <w:rPr>
                 <w:rFonts w:eastAsia="Times New Roman" w:cstheme="minorHAnsi"/>
-                <w:color w:val="FF0000"/>
               </w:rPr>
               <w:t>253088698300006611150402</w:t>
             </w:r>
             <w:r>
               <w:rPr>
                 <w:rFonts w:cstheme="minorHAnsi"/>
-                <w:color w:val="FF0000"/>
               </w:rPr>
               <w:t xml:space="preserve"> and the Description </w:t>
             </w:r>
@@ -1934,7 +1824,6 @@
             <w:r>
               <w:rPr>
                 <w:rFonts w:eastAsia="Times New Roman" w:cstheme="minorHAnsi"/>
-                <w:color w:val="FF0000"/>
               </w:rPr>
               <w:t>Haemophilus</w:t>
             </w:r>
@@ -1942,21 +1831,18 @@
             <w:r>
               <w:rPr>
                 <w:rFonts w:eastAsia="Times New Roman" w:cstheme="minorHAnsi"/>
-                <w:color w:val="FF0000"/>
               </w:rPr>
               <w:t xml:space="preserve"> Influenzae type b VIS</w:t>
             </w:r>
             <w:r>
               <w:rPr>
                 <w:rFonts w:cstheme="minorHAnsi"/>
-                <w:color w:val="FF0000"/>
               </w:rPr>
               <w:t xml:space="preserve"> have been</w:t>
             </w:r>
             <w:r>
               <w:rPr>
                 <w:rFonts w:eastAsia="Times New Roman" w:cstheme="minorHAnsi"/>
-                <w:color w:val="FF0000"/>
               </w:rPr>
               <w:t xml:space="preserve"> replaced with </w:t>
             </w:r>
@@ -1964,21 +1850,18 @@
               <w:rPr>
                 <w:rFonts w:cstheme="minorHAnsi"/>
                 <w:b/>
-                <w:color w:val="FF0000"/>
               </w:rPr>
               <w:t>Hib Vaccine VIS</w:t>
             </w:r>
             <w:r>
               <w:rPr>
                 <w:rFonts w:eastAsia="Times New Roman" w:cstheme="minorHAnsi"/>
-                <w:color w:val="FF0000"/>
               </w:rPr>
               <w:t xml:space="preserve"> and VIS code (</w:t>
             </w:r>
             <w:r>
               <w:rPr>
                 <w:rFonts w:cstheme="minorHAnsi"/>
-                <w:color w:val="FF0000"/>
               </w:rPr>
               <w:t xml:space="preserve">fully-encoded text string) </w:t>
             </w:r>
@@ -1986,7 +1869,6 @@
               <w:rPr>
                 <w:rFonts w:cstheme="minorHAnsi"/>
                 <w:b/>
-                <w:color w:val="FF0000"/>
               </w:rPr>
               <w:t>253088698300006611191030</w:t>
             </w:r>
@@ -1994,7 +1876,6 @@
               <w:rPr>
                 <w:rFonts w:cstheme="minorHAnsi"/>
                 <w:b/>
-                <w:color w:val="FF0000"/>
               </w:rPr>
               <w:t>.</w:t>
             </w:r>
@@ -2004,21 +1885,18 @@
               <w:rPr>
                 <w:rFonts w:cstheme="minorHAnsi"/>
                 <w:b/>
-                <w:color w:val="FF0000"/>
-              </w:rPr>
-            </w:pPr>
-          </w:p>
-          <w:p>
-            <w:pPr>
-              <w:rPr>
-                <w:rFonts w:cstheme="minorHAnsi"/>
-                <w:color w:val="FF0000"/>
-              </w:rPr>
-            </w:pPr>
-            <w:r>
-              <w:rPr>
-                <w:rFonts w:eastAsia="Times New Roman" w:cstheme="minorHAnsi"/>
-                <w:color w:val="FF0000"/>
+              </w:rPr>
+            </w:pPr>
+          </w:p>
+          <w:p>
+            <w:pPr>
+              <w:rPr>
+                <w:rFonts w:cstheme="minorHAnsi"/>
+              </w:rPr>
+            </w:pPr>
+            <w:r>
+              <w:rPr>
+                <w:rFonts w:eastAsia="Times New Roman" w:cstheme="minorHAnsi"/>
               </w:rPr>
               <w:t xml:space="preserve">In the </w:t>
             </w:r>
@@ -2026,21 +1904,18 @@
               <w:rPr>
                 <w:rFonts w:eastAsia="Times New Roman" w:cstheme="minorHAnsi"/>
                 <w:b/>
-                <w:color w:val="FF0000"/>
               </w:rPr>
               <w:t>Test Data Specification</w:t>
             </w:r>
             <w:r>
               <w:rPr>
                 <w:rFonts w:eastAsia="Times New Roman" w:cstheme="minorHAnsi"/>
-                <w:color w:val="FF0000"/>
               </w:rPr>
               <w:t>,</w:t>
             </w:r>
             <w:r>
               <w:rPr>
                 <w:rFonts w:cstheme="minorHAnsi"/>
-                <w:color w:val="FF0000"/>
                 <w:shd w:val="clear" w:color="auto" w:fill="FFFFFF" w:themeFill="background1"/>
               </w:rPr>
               <w:t xml:space="preserve"> </w:t>
@@ -2048,7 +1923,6 @@
             <w:r>
               <w:rPr>
                 <w:rFonts w:cstheme="minorHAnsi"/>
-                <w:color w:val="FF0000"/>
               </w:rPr>
               <w:t>the</w:t>
             </w:r>
@@ -2056,14 +1930,12 @@
               <w:rPr>
                 <w:rFonts w:cstheme="minorHAnsi"/>
                 <w:b/>
-                <w:color w:val="FF0000"/>
               </w:rPr>
               <w:t xml:space="preserve"> </w:t>
             </w:r>
             <w:r>
               <w:rPr>
                 <w:rFonts w:eastAsia="Times New Roman" w:cstheme="minorHAnsi"/>
-                <w:color w:val="FF0000"/>
               </w:rPr>
               <w:t xml:space="preserve">Document Type </w:t>
             </w:r>
@@ -2071,7 +1943,6 @@
             <w:r>
               <w:rPr>
                 <w:rFonts w:eastAsia="Times New Roman" w:cstheme="minorHAnsi"/>
-                <w:color w:val="FF0000"/>
               </w:rPr>
               <w:t>Haemophilus</w:t>
             </w:r>
@@ -2079,71 +1950,37 @@
             <w:r>
               <w:rPr>
                 <w:rFonts w:eastAsia="Times New Roman" w:cstheme="minorHAnsi"/>
-                <w:color w:val="FF0000"/>
               </w:rPr>
               <w:t xml:space="preserve"> Influenzae type b VIS</w:t>
             </w:r>
             <w:r>
               <w:rPr>
                 <w:rFonts w:cstheme="minorHAnsi"/>
-                <w:color w:val="FF0000"/>
-              </w:rPr>
-              <w:t xml:space="preserve"> ha</w:t>
-            </w:r>
-            <w:r>
-              <w:rPr>
-                <w:rFonts w:cstheme="minorHAnsi"/>
-                <w:color w:val="FF0000"/>
-              </w:rPr>
-              <w:t>s</w:t>
-            </w:r>
-            <w:r>
-              <w:rPr>
-                <w:rFonts w:cstheme="minorHAnsi"/>
-                <w:color w:val="FF0000"/>
-              </w:rPr>
-              <w:t xml:space="preserve"> been</w:t>
-            </w:r>
-            <w:r>
-              <w:rPr>
-                <w:rFonts w:eastAsia="Times New Roman" w:cstheme="minorHAnsi"/>
-                <w:color w:val="FF0000"/>
-              </w:rPr>
-              <w:t xml:space="preserve"> </w:t>
-            </w:r>
-            <w:r>
-              <w:rPr>
-                <w:rFonts w:eastAsia="Times New Roman" w:cstheme="minorHAnsi"/>
-                <w:color w:val="FF0000"/>
-              </w:rPr>
-              <w:t>change</w:t>
-            </w:r>
-            <w:r>
-              <w:rPr>
-                <w:rFonts w:eastAsia="Times New Roman" w:cstheme="minorHAnsi"/>
-                <w:color w:val="FF0000"/>
+              </w:rPr>
+              <w:t xml:space="preserve"> has been</w:t>
+            </w:r>
+            <w:r>
+              <w:rPr>
+                <w:rFonts w:eastAsia="Times New Roman" w:cstheme="minorHAnsi"/>
+              </w:rPr>
+              <w:t xml:space="preserve"> change</w:t>
+            </w:r>
+            <w:r>
+              <w:rPr>
+                <w:rFonts w:eastAsia="Times New Roman" w:cstheme="minorHAnsi"/>
               </w:rPr>
               <w:t>d</w:t>
             </w:r>
             <w:r>
               <w:rPr>
                 <w:rFonts w:eastAsia="Times New Roman" w:cstheme="minorHAnsi"/>
-                <w:color w:val="FF0000"/>
-              </w:rPr>
-              <w:t xml:space="preserve"> to</w:t>
-            </w:r>
-            <w:r>
-              <w:rPr>
-                <w:rFonts w:eastAsia="Times New Roman" w:cstheme="minorHAnsi"/>
-                <w:color w:val="FF0000"/>
-              </w:rPr>
-              <w:t xml:space="preserve"> </w:t>
-            </w:r>
-            <w:r>
-              <w:rPr>
-                <w:rFonts w:cstheme="minorHAnsi"/>
-                <w:b/>
-                <w:color w:val="FF0000"/>
+              </w:rPr>
+              <w:t xml:space="preserve"> to </w:t>
+            </w:r>
+            <w:r>
+              <w:rPr>
+                <w:rFonts w:cstheme="minorHAnsi"/>
+                <w:b/>
               </w:rPr>
               <w:t>Hib Vaccine VIS</w:t>
             </w:r>
@@ -2151,7 +1988,6 @@
               <w:rPr>
                 <w:rFonts w:cstheme="minorHAnsi"/>
                 <w:b/>
-                <w:color w:val="FF0000"/>
               </w:rPr>
               <w:t>.</w:t>
             </w:r>
@@ -2367,13 +2203,11 @@
               <w:rPr>
                 <w:rFonts w:cstheme="minorHAnsi"/>
                 <w:b/>
-                <w:color w:val="FF0000"/>
-              </w:rPr>
-            </w:pPr>
-            <w:r>
-              <w:rPr>
-                <w:rFonts w:eastAsia="Times New Roman" w:cstheme="minorHAnsi"/>
-                <w:color w:val="FF0000"/>
+              </w:rPr>
+            </w:pPr>
+            <w:r>
+              <w:rPr>
+                <w:rFonts w:eastAsia="Times New Roman" w:cstheme="minorHAnsi"/>
               </w:rPr>
               <w:t xml:space="preserve">In the </w:t>
             </w:r>
@@ -2381,21 +2215,18 @@
               <w:rPr>
                 <w:rFonts w:eastAsia="Times New Roman" w:cstheme="minorHAnsi"/>
                 <w:b/>
-                <w:color w:val="FF0000"/>
               </w:rPr>
               <w:t>VXU Example Message</w:t>
             </w:r>
             <w:r>
               <w:rPr>
                 <w:rFonts w:eastAsia="Times New Roman" w:cstheme="minorHAnsi"/>
-                <w:color w:val="FF0000"/>
               </w:rPr>
               <w:t>,</w:t>
             </w:r>
             <w:r>
               <w:rPr>
                 <w:rFonts w:cstheme="minorHAnsi"/>
-                <w:color w:val="FF0000"/>
                 <w:shd w:val="clear" w:color="auto" w:fill="FFFFFF" w:themeFill="background1"/>
               </w:rPr>
               <w:t xml:space="preserve"> </w:t>
@@ -2403,7 +2234,6 @@
             <w:r>
               <w:rPr>
                 <w:rFonts w:cstheme="minorHAnsi"/>
-                <w:color w:val="FF0000"/>
               </w:rPr>
               <w:t>the</w:t>
             </w:r>
@@ -2411,56 +2241,48 @@
               <w:rPr>
                 <w:rFonts w:cstheme="minorHAnsi"/>
                 <w:b/>
-                <w:color w:val="FF0000"/>
               </w:rPr>
               <w:t xml:space="preserve"> </w:t>
             </w:r>
             <w:r>
               <w:rPr>
                 <w:rFonts w:eastAsia="Times New Roman" w:cstheme="minorHAnsi"/>
-                <w:color w:val="FF0000"/>
               </w:rPr>
               <w:t>VIS code (</w:t>
             </w:r>
             <w:r>
               <w:rPr>
                 <w:rFonts w:cstheme="minorHAnsi"/>
-                <w:color w:val="FF0000"/>
               </w:rPr>
               <w:t xml:space="preserve">fully-encoded text string) </w:t>
             </w:r>
             <w:r>
               <w:rPr>
                 <w:rFonts w:eastAsia="Times New Roman" w:cstheme="minorHAnsi"/>
-                <w:color w:val="FF0000"/>
               </w:rPr>
               <w:t>253088698300015811151105</w:t>
             </w:r>
             <w:r>
               <w:rPr>
                 <w:rFonts w:cstheme="minorHAnsi"/>
-                <w:color w:val="FF0000"/>
               </w:rPr>
               <w:t xml:space="preserve"> and the Description </w:t>
             </w:r>
             <w:r>
               <w:rPr>
                 <w:rFonts w:cstheme="minorHAnsi"/>
-                <w:color w:val="FF0000"/>
               </w:rPr>
               <w:t xml:space="preserve">Pneumococcal Conjugate (PCV13) VIS </w:t>
             </w:r>
             <w:r>
               <w:rPr>
                 <w:rFonts w:cstheme="minorHAnsi"/>
-                <w:color w:val="FF0000"/>
               </w:rPr>
               <w:t>have been</w:t>
             </w:r>
             <w:r>
               <w:rPr>
                 <w:rFonts w:eastAsia="Times New Roman" w:cstheme="minorHAnsi"/>
-                <w:color w:val="FF0000"/>
               </w:rPr>
               <w:t xml:space="preserve"> replaced with </w:t>
             </w:r>
@@ -2468,28 +2290,24 @@
               <w:rPr>
                 <w:rFonts w:cstheme="minorHAnsi"/>
                 <w:b/>
-                <w:color w:val="FF0000"/>
               </w:rPr>
               <w:t>PCV13 VIS</w:t>
             </w:r>
             <w:r>
               <w:rPr>
                 <w:rFonts w:cstheme="minorHAnsi"/>
-                <w:color w:val="FF0000"/>
               </w:rPr>
               <w:t xml:space="preserve"> </w:t>
             </w:r>
             <w:r>
               <w:rPr>
                 <w:rFonts w:eastAsia="Times New Roman" w:cstheme="minorHAnsi"/>
-                <w:color w:val="FF0000"/>
               </w:rPr>
               <w:t>and VIS code (</w:t>
             </w:r>
             <w:r>
               <w:rPr>
                 <w:rFonts w:cstheme="minorHAnsi"/>
-                <w:color w:val="FF0000"/>
               </w:rPr>
               <w:t xml:space="preserve">fully-encoded text string) </w:t>
             </w:r>
@@ -2497,7 +2315,6 @@
               <w:rPr>
                 <w:rFonts w:cstheme="minorHAnsi"/>
                 <w:b/>
-                <w:color w:val="FF0000"/>
               </w:rPr>
               <w:t>253088698300015811191030</w:t>
             </w:r>
@@ -2505,7 +2322,6 @@
               <w:rPr>
                 <w:rFonts w:cstheme="minorHAnsi"/>
                 <w:b/>
-                <w:color w:val="FF0000"/>
               </w:rPr>
               <w:t>.</w:t>
             </w:r>
@@ -2515,21 +2331,18 @@
               <w:rPr>
                 <w:rFonts w:cstheme="minorHAnsi"/>
                 <w:b/>
-                <w:color w:val="FF0000"/>
-              </w:rPr>
-            </w:pPr>
-          </w:p>
-          <w:p>
-            <w:pPr>
-              <w:rPr>
-                <w:rFonts w:cstheme="minorHAnsi"/>
-                <w:color w:val="FF0000"/>
-              </w:rPr>
-            </w:pPr>
-            <w:r>
-              <w:rPr>
-                <w:rFonts w:eastAsia="Times New Roman" w:cstheme="minorHAnsi"/>
-                <w:color w:val="FF0000"/>
+              </w:rPr>
+            </w:pPr>
+          </w:p>
+          <w:p>
+            <w:pPr>
+              <w:rPr>
+                <w:rFonts w:cstheme="minorHAnsi"/>
+              </w:rPr>
+            </w:pPr>
+            <w:r>
+              <w:rPr>
+                <w:rFonts w:eastAsia="Times New Roman" w:cstheme="minorHAnsi"/>
               </w:rPr>
               <w:t xml:space="preserve">In the </w:t>
             </w:r>
@@ -2537,21 +2350,18 @@
               <w:rPr>
                 <w:rFonts w:eastAsia="Times New Roman" w:cstheme="minorHAnsi"/>
                 <w:b/>
-                <w:color w:val="FF0000"/>
               </w:rPr>
               <w:t>Test Data Specification</w:t>
             </w:r>
             <w:r>
               <w:rPr>
                 <w:rFonts w:eastAsia="Times New Roman" w:cstheme="minorHAnsi"/>
-                <w:color w:val="FF0000"/>
               </w:rPr>
               <w:t>,</w:t>
             </w:r>
             <w:r>
               <w:rPr>
                 <w:rFonts w:cstheme="minorHAnsi"/>
-                <w:color w:val="FF0000"/>
                 <w:shd w:val="clear" w:color="auto" w:fill="FFFFFF" w:themeFill="background1"/>
               </w:rPr>
               <w:t xml:space="preserve"> </w:t>
@@ -2559,7 +2369,6 @@
             <w:r>
               <w:rPr>
                 <w:rFonts w:cstheme="minorHAnsi"/>
-                <w:color w:val="FF0000"/>
               </w:rPr>
               <w:t>the</w:t>
             </w:r>
@@ -2567,49 +2376,42 @@
               <w:rPr>
                 <w:rFonts w:cstheme="minorHAnsi"/>
                 <w:b/>
-                <w:color w:val="FF0000"/>
               </w:rPr>
               <w:t xml:space="preserve"> </w:t>
             </w:r>
             <w:r>
               <w:rPr>
                 <w:rFonts w:eastAsia="Times New Roman" w:cstheme="minorHAnsi"/>
-                <w:color w:val="FF0000"/>
               </w:rPr>
               <w:t xml:space="preserve">Document Type </w:t>
             </w:r>
             <w:r>
               <w:rPr>
                 <w:rFonts w:cstheme="minorHAnsi"/>
-                <w:color w:val="FF0000"/>
               </w:rPr>
               <w:t xml:space="preserve">Pneumococcal Conjugate (PCV13) VIS </w:t>
             </w:r>
             <w:r>
               <w:rPr>
                 <w:rFonts w:cstheme="minorHAnsi"/>
-                <w:color w:val="FF0000"/>
               </w:rPr>
               <w:t>has been</w:t>
             </w:r>
             <w:r>
               <w:rPr>
                 <w:rFonts w:eastAsia="Times New Roman" w:cstheme="minorHAnsi"/>
-                <w:color w:val="FF0000"/>
               </w:rPr>
               <w:t xml:space="preserve"> change</w:t>
             </w:r>
             <w:r>
               <w:rPr>
                 <w:rFonts w:eastAsia="Times New Roman" w:cstheme="minorHAnsi"/>
-                <w:color w:val="FF0000"/>
               </w:rPr>
               <w:t>d</w:t>
             </w:r>
             <w:r>
               <w:rPr>
                 <w:rFonts w:eastAsia="Times New Roman" w:cstheme="minorHAnsi"/>
-                <w:color w:val="FF0000"/>
               </w:rPr>
               <w:t xml:space="preserve"> to </w:t>
             </w:r>
@@ -2617,7 +2419,6 @@
               <w:rPr>
                 <w:rFonts w:cstheme="minorHAnsi"/>
                 <w:b/>
-                <w:color w:val="FF0000"/>
               </w:rPr>
               <w:t>PCV13 VIS</w:t>
             </w:r>
@@ -2625,7 +2426,6 @@
               <w:rPr>
                 <w:rFonts w:cstheme="minorHAnsi"/>
                 <w:b/>
-                <w:color w:val="FF0000"/>
               </w:rPr>
               <w:t>.</w:t>
             </w:r>
@@ -2820,7 +2620,16 @@
                 <w:rFonts w:cstheme="minorHAnsi"/>
                 <w:b/>
               </w:rPr>
-              <w:t>253088698300019611191030</w:t>
+              <w:t>253088698300019611</w:t>
+            </w:r>
+            <w:bookmarkStart w:id="10" w:name="_GoBack"/>
+            <w:bookmarkEnd w:id="10"/>
+            <w:r>
+              <w:rPr>
+                <w:rFonts w:cstheme="minorHAnsi"/>
+                <w:b/>
+              </w:rPr>
+              <w:t>191030</w:t>
             </w:r>
           </w:p>
         </w:tc>
@@ -2836,13 +2645,11 @@
               <w:rPr>
                 <w:rFonts w:cstheme="minorHAnsi"/>
                 <w:b/>
-                <w:color w:val="FF0000"/>
-              </w:rPr>
-            </w:pPr>
-            <w:r>
-              <w:rPr>
-                <w:rFonts w:eastAsia="Times New Roman" w:cstheme="minorHAnsi"/>
-                <w:color w:val="FF0000"/>
+              </w:rPr>
+            </w:pPr>
+            <w:r>
+              <w:rPr>
+                <w:rFonts w:eastAsia="Times New Roman" w:cstheme="minorHAnsi"/>
               </w:rPr>
               <w:t xml:space="preserve">In the </w:t>
             </w:r>
@@ -2850,21 +2657,18 @@
               <w:rPr>
                 <w:rFonts w:eastAsia="Times New Roman" w:cstheme="minorHAnsi"/>
                 <w:b/>
-                <w:color w:val="FF0000"/>
               </w:rPr>
               <w:t>VXU Example Message</w:t>
             </w:r>
             <w:r>
               <w:rPr>
                 <w:rFonts w:eastAsia="Times New Roman" w:cstheme="minorHAnsi"/>
-                <w:color w:val="FF0000"/>
               </w:rPr>
               <w:t>,</w:t>
             </w:r>
             <w:r>
               <w:rPr>
                 <w:rFonts w:cstheme="minorHAnsi"/>
-                <w:color w:val="FF0000"/>
                 <w:shd w:val="clear" w:color="auto" w:fill="FFFFFF" w:themeFill="background1"/>
               </w:rPr>
               <w:t xml:space="preserve"> </w:t>
@@ -2872,7 +2676,6 @@
             <w:r>
               <w:rPr>
                 <w:rFonts w:cstheme="minorHAnsi"/>
-                <w:color w:val="FF0000"/>
               </w:rPr>
               <w:t>the</w:t>
             </w:r>
@@ -2880,70 +2683,60 @@
               <w:rPr>
                 <w:rFonts w:cstheme="minorHAnsi"/>
                 <w:b/>
-                <w:color w:val="FF0000"/>
               </w:rPr>
               <w:t xml:space="preserve"> </w:t>
             </w:r>
             <w:r>
               <w:rPr>
                 <w:rFonts w:eastAsia="Times New Roman" w:cstheme="minorHAnsi"/>
-                <w:color w:val="FF0000"/>
               </w:rPr>
               <w:t>VIS code (</w:t>
             </w:r>
             <w:r>
               <w:rPr>
                 <w:rFonts w:cstheme="minorHAnsi"/>
-                <w:color w:val="FF0000"/>
               </w:rPr>
               <w:t xml:space="preserve">fully-encoded text string) </w:t>
             </w:r>
             <w:r>
               <w:rPr>
                 <w:rFonts w:eastAsia="Times New Roman" w:cstheme="minorHAnsi"/>
-                <w:color w:val="FF0000"/>
               </w:rPr>
               <w:t>253088698300019611180223</w:t>
             </w:r>
             <w:r>
               <w:rPr>
                 <w:rFonts w:cstheme="minorHAnsi"/>
-                <w:color w:val="FF0000"/>
               </w:rPr>
               <w:t xml:space="preserve"> </w:t>
             </w:r>
             <w:r>
               <w:rPr>
                 <w:rFonts w:cstheme="minorHAnsi"/>
-                <w:color w:val="FF0000"/>
               </w:rPr>
               <w:t>and the Description Rotavirus VIS</w:t>
             </w:r>
             <w:r>
               <w:rPr>
                 <w:rFonts w:eastAsia="Times New Roman" w:cstheme="minorHAnsi"/>
-                <w:color w:val="FF0000"/>
               </w:rPr>
               <w:t xml:space="preserve"> </w:t>
             </w:r>
             <w:r>
               <w:rPr>
                 <w:rFonts w:cstheme="minorHAnsi"/>
-                <w:color w:val="FF0000"/>
               </w:rPr>
               <w:t>have been</w:t>
             </w:r>
             <w:r>
               <w:rPr>
                 <w:rFonts w:eastAsia="Times New Roman" w:cstheme="minorHAnsi"/>
-                <w:color w:val="FF0000"/>
               </w:rPr>
               <w:t xml:space="preserve"> </w:t>
             </w:r>
             <w:r>
               <w:rPr>
                 <w:rFonts w:eastAsia="Times New Roman" w:cstheme="minorHAnsi"/>
-                <w:color w:val="FF0000"/>
               </w:rPr>
               <w:t xml:space="preserve">with </w:t>
             </w:r>
@@ -2951,28 +2744,24 @@
               <w:rPr>
                 <w:rFonts w:cstheme="minorHAnsi"/>
                 <w:b/>
-                <w:color w:val="FF0000"/>
               </w:rPr>
               <w:t>Rotavirus Vaccine VIS</w:t>
             </w:r>
             <w:r>
               <w:rPr>
                 <w:rFonts w:eastAsia="Times New Roman" w:cstheme="minorHAnsi"/>
-                <w:color w:val="FF0000"/>
               </w:rPr>
               <w:t xml:space="preserve"> </w:t>
             </w:r>
             <w:r>
               <w:rPr>
                 <w:rFonts w:eastAsia="Times New Roman" w:cstheme="minorHAnsi"/>
-                <w:color w:val="FF0000"/>
               </w:rPr>
               <w:t>and VIS code (</w:t>
             </w:r>
             <w:r>
               <w:rPr>
                 <w:rFonts w:cstheme="minorHAnsi"/>
-                <w:color w:val="FF0000"/>
               </w:rPr>
               <w:t xml:space="preserve">fully-encoded text string) </w:t>
             </w:r>
@@ -2980,7 +2769,6 @@
               <w:rPr>
                 <w:rFonts w:cstheme="minorHAnsi"/>
                 <w:b/>
-                <w:color w:val="FF0000"/>
               </w:rPr>
               <w:t>253088698300019611191030.</w:t>
             </w:r>
@@ -2990,21 +2778,18 @@
               <w:rPr>
                 <w:rFonts w:cstheme="minorHAnsi"/>
                 <w:b/>
-                <w:color w:val="FF0000"/>
-              </w:rPr>
-            </w:pPr>
-          </w:p>
-          <w:p>
-            <w:pPr>
-              <w:rPr>
-                <w:rFonts w:cstheme="minorHAnsi"/>
-                <w:color w:val="FF0000"/>
-              </w:rPr>
-            </w:pPr>
-            <w:r>
-              <w:rPr>
-                <w:rFonts w:eastAsia="Times New Roman" w:cstheme="minorHAnsi"/>
-                <w:color w:val="FF0000"/>
+              </w:rPr>
+            </w:pPr>
+          </w:p>
+          <w:p>
+            <w:pPr>
+              <w:rPr>
+                <w:rFonts w:cstheme="minorHAnsi"/>
+              </w:rPr>
+            </w:pPr>
+            <w:r>
+              <w:rPr>
+                <w:rFonts w:eastAsia="Times New Roman" w:cstheme="minorHAnsi"/>
               </w:rPr>
               <w:t xml:space="preserve">In the </w:t>
             </w:r>
@@ -3012,21 +2797,18 @@
               <w:rPr>
                 <w:rFonts w:eastAsia="Times New Roman" w:cstheme="minorHAnsi"/>
                 <w:b/>
-                <w:color w:val="FF0000"/>
               </w:rPr>
               <w:t>Test Data Specification</w:t>
             </w:r>
             <w:r>
               <w:rPr>
                 <w:rFonts w:eastAsia="Times New Roman" w:cstheme="minorHAnsi"/>
-                <w:color w:val="FF0000"/>
               </w:rPr>
               <w:t>,</w:t>
             </w:r>
             <w:r>
               <w:rPr>
                 <w:rFonts w:cstheme="minorHAnsi"/>
-                <w:color w:val="FF0000"/>
                 <w:shd w:val="clear" w:color="auto" w:fill="FFFFFF" w:themeFill="background1"/>
               </w:rPr>
               <w:t xml:space="preserve"> </w:t>
@@ -3034,7 +2816,6 @@
             <w:r>
               <w:rPr>
                 <w:rFonts w:cstheme="minorHAnsi"/>
-                <w:color w:val="FF0000"/>
               </w:rPr>
               <w:t>the</w:t>
             </w:r>
@@ -3042,74 +2823,45 @@
               <w:rPr>
                 <w:rFonts w:cstheme="minorHAnsi"/>
                 <w:b/>
-                <w:color w:val="FF0000"/>
               </w:rPr>
               <w:t xml:space="preserve"> </w:t>
             </w:r>
             <w:r>
               <w:rPr>
                 <w:rFonts w:eastAsia="Times New Roman" w:cstheme="minorHAnsi"/>
-                <w:color w:val="FF0000"/>
               </w:rPr>
               <w:t xml:space="preserve">Document Type </w:t>
             </w:r>
             <w:r>
               <w:rPr>
                 <w:rFonts w:cstheme="minorHAnsi"/>
-                <w:color w:val="FF0000"/>
               </w:rPr>
               <w:t>Rotavirus VIS</w:t>
             </w:r>
             <w:r>
               <w:rPr>
                 <w:rFonts w:eastAsia="Times New Roman" w:cstheme="minorHAnsi"/>
-                <w:color w:val="FF0000"/>
               </w:rPr>
               <w:t xml:space="preserve"> </w:t>
             </w:r>
             <w:r>
               <w:rPr>
                 <w:rFonts w:cstheme="minorHAnsi"/>
-                <w:color w:val="FF0000"/>
               </w:rPr>
               <w:t>has been</w:t>
             </w:r>
             <w:r>
               <w:rPr>
                 <w:rFonts w:eastAsia="Times New Roman" w:cstheme="minorHAnsi"/>
-                <w:color w:val="FF0000"/>
-              </w:rPr>
-              <w:t xml:space="preserve"> change</w:t>
-            </w:r>
-            <w:r>
-              <w:rPr>
-                <w:rFonts w:eastAsia="Times New Roman" w:cstheme="minorHAnsi"/>
-                <w:color w:val="FF0000"/>
-              </w:rPr>
-              <w:t>d</w:t>
-            </w:r>
-            <w:r>
-              <w:rPr>
-                <w:rFonts w:eastAsia="Times New Roman" w:cstheme="minorHAnsi"/>
-                <w:color w:val="FF0000"/>
-              </w:rPr>
-              <w:t xml:space="preserve"> to </w:t>
-            </w:r>
-            <w:r>
-              <w:rPr>
-                <w:rFonts w:cstheme="minorHAnsi"/>
-                <w:b/>
-                <w:color w:val="FF0000"/>
-              </w:rPr>
-              <w:t>Rotavirus Vaccine VIS</w:t>
-            </w:r>
-            <w:r>
-              <w:rPr>
-                <w:rFonts w:cstheme="minorHAnsi"/>
-                <w:b/>
-                <w:color w:val="FF0000"/>
-              </w:rPr>
-              <w:t>.</w:t>
+              </w:rPr>
+              <w:t xml:space="preserve"> changed to </w:t>
+            </w:r>
+            <w:r>
+              <w:rPr>
+                <w:rFonts w:cstheme="minorHAnsi"/>
+                <w:b/>
+              </w:rPr>
+              <w:t>Rotavirus Vaccine VIS.</w:t>
             </w:r>
           </w:p>
         </w:tc>
@@ -3123,6 +2875,7 @@
             <w:tcW w:w="3405" w:type="dxa"/>
             <w:tcBorders>
               <w:top w:val="single" w:sz="4" w:space="0" w:color="auto"/>
+              <w:bottom w:val="single" w:sz="4" w:space="0" w:color="auto"/>
             </w:tcBorders>
           </w:tcPr>
           <w:p>
@@ -3234,6 +2987,7 @@
             <w:tcW w:w="6213" w:type="dxa"/>
             <w:tcBorders>
               <w:top w:val="single" w:sz="4" w:space="0" w:color="auto"/>
+              <w:bottom w:val="single" w:sz="4" w:space="0" w:color="auto"/>
             </w:tcBorders>
           </w:tcPr>
           <w:p>
@@ -3311,6 +3065,7 @@
             <w:tcW w:w="3612" w:type="dxa"/>
             <w:tcBorders>
               <w:top w:val="single" w:sz="4" w:space="0" w:color="auto"/>
+              <w:bottom w:val="single" w:sz="4" w:space="0" w:color="auto"/>
             </w:tcBorders>
           </w:tcPr>
           <w:p>
@@ -3318,13 +3073,11 @@
               <w:rPr>
                 <w:rFonts w:cstheme="minorHAnsi"/>
                 <w:b/>
-                <w:color w:val="FF0000"/>
-              </w:rPr>
-            </w:pPr>
-            <w:r>
-              <w:rPr>
-                <w:rFonts w:eastAsia="Times New Roman" w:cstheme="minorHAnsi"/>
-                <w:color w:val="FF0000"/>
+              </w:rPr>
+            </w:pPr>
+            <w:r>
+              <w:rPr>
+                <w:rFonts w:eastAsia="Times New Roman" w:cstheme="minorHAnsi"/>
               </w:rPr>
               <w:t xml:space="preserve">In the </w:t>
             </w:r>
@@ -3332,21 +3085,18 @@
               <w:rPr>
                 <w:rFonts w:eastAsia="Times New Roman" w:cstheme="minorHAnsi"/>
                 <w:b/>
-                <w:color w:val="FF0000"/>
               </w:rPr>
               <w:t>VXU Example Message</w:t>
             </w:r>
             <w:r>
               <w:rPr>
                 <w:rFonts w:eastAsia="Times New Roman" w:cstheme="minorHAnsi"/>
-                <w:color w:val="FF0000"/>
               </w:rPr>
               <w:t>,</w:t>
             </w:r>
             <w:r>
               <w:rPr>
                 <w:rFonts w:cstheme="minorHAnsi"/>
-                <w:color w:val="FF0000"/>
                 <w:shd w:val="clear" w:color="auto" w:fill="FFFFFF" w:themeFill="background1"/>
               </w:rPr>
               <w:t xml:space="preserve"> </w:t>
@@ -3354,7 +3104,6 @@
             <w:r>
               <w:rPr>
                 <w:rFonts w:cstheme="minorHAnsi"/>
-                <w:color w:val="FF0000"/>
               </w:rPr>
               <w:t>the</w:t>
             </w:r>
@@ -3362,42 +3111,36 @@
               <w:rPr>
                 <w:rFonts w:cstheme="minorHAnsi"/>
                 <w:b/>
-                <w:color w:val="FF0000"/>
               </w:rPr>
               <w:t xml:space="preserve"> </w:t>
             </w:r>
             <w:r>
               <w:rPr>
                 <w:rFonts w:eastAsia="Times New Roman" w:cstheme="minorHAnsi"/>
-                <w:color w:val="FF0000"/>
               </w:rPr>
               <w:t>VIS code (</w:t>
             </w:r>
             <w:r>
               <w:rPr>
                 <w:rFonts w:cstheme="minorHAnsi"/>
-                <w:color w:val="FF0000"/>
               </w:rPr>
               <w:t xml:space="preserve">fully-encoded text string) </w:t>
             </w:r>
             <w:r>
               <w:rPr>
                 <w:rFonts w:eastAsia="Times New Roman" w:cstheme="minorHAnsi"/>
-                <w:color w:val="FF0000"/>
               </w:rPr>
               <w:t>253088698300017211160720</w:t>
             </w:r>
             <w:r>
               <w:rPr>
                 <w:rFonts w:cstheme="minorHAnsi"/>
-                <w:color w:val="FF0000"/>
               </w:rPr>
               <w:t xml:space="preserve"> and the Description Polio VIS have been</w:t>
             </w:r>
             <w:r>
               <w:rPr>
                 <w:rFonts w:eastAsia="Times New Roman" w:cstheme="minorHAnsi"/>
-                <w:color w:val="FF0000"/>
               </w:rPr>
               <w:t xml:space="preserve"> replaced with </w:t>
             </w:r>
@@ -3405,21 +3148,18 @@
               <w:rPr>
                 <w:rFonts w:cstheme="minorHAnsi"/>
                 <w:b/>
-                <w:color w:val="FF0000"/>
               </w:rPr>
               <w:t>Polio Vaccine VIS</w:t>
             </w:r>
             <w:r>
               <w:rPr>
                 <w:rFonts w:eastAsia="Times New Roman" w:cstheme="minorHAnsi"/>
-                <w:color w:val="FF0000"/>
               </w:rPr>
               <w:t xml:space="preserve"> and VIS code (</w:t>
             </w:r>
             <w:r>
               <w:rPr>
                 <w:rFonts w:cstheme="minorHAnsi"/>
-                <w:color w:val="FF0000"/>
               </w:rPr>
               <w:t xml:space="preserve">fully-encoded text string) </w:t>
             </w:r>
@@ -3427,39 +3167,27 @@
               <w:rPr>
                 <w:rFonts w:cstheme="minorHAnsi"/>
                 <w:b/>
-                <w:color w:val="FF0000"/>
-              </w:rPr>
-              <w:t>253088698300017211191030</w:t>
-            </w:r>
-            <w:r>
-              <w:rPr>
-                <w:rFonts w:cstheme="minorHAnsi"/>
-                <w:b/>
-                <w:color w:val="FF0000"/>
-              </w:rPr>
-              <w:t>.</w:t>
-            </w:r>
-          </w:p>
-          <w:p>
-            <w:pPr>
-              <w:rPr>
-                <w:rFonts w:cstheme="minorHAnsi"/>
-                <w:b/>
-                <w:color w:val="FF0000"/>
-              </w:rPr>
-            </w:pPr>
-          </w:p>
-          <w:p>
-            <w:pPr>
-              <w:rPr>
-                <w:rFonts w:eastAsia="Times New Roman" w:cstheme="minorHAnsi"/>
-                <w:color w:val="FF0000"/>
-              </w:rPr>
-            </w:pPr>
-            <w:r>
-              <w:rPr>
-                <w:rFonts w:eastAsia="Times New Roman" w:cstheme="minorHAnsi"/>
-                <w:color w:val="FF0000"/>
+              </w:rPr>
+              <w:t>253088698300017211191030.</w:t>
+            </w:r>
+          </w:p>
+          <w:p>
+            <w:pPr>
+              <w:rPr>
+                <w:rFonts w:cstheme="minorHAnsi"/>
+                <w:b/>
+              </w:rPr>
+            </w:pPr>
+          </w:p>
+          <w:p>
+            <w:pPr>
+              <w:rPr>
+                <w:rFonts w:eastAsia="Times New Roman" w:cstheme="minorHAnsi"/>
+              </w:rPr>
+            </w:pPr>
+            <w:r>
+              <w:rPr>
+                <w:rFonts w:eastAsia="Times New Roman" w:cstheme="minorHAnsi"/>
               </w:rPr>
               <w:t xml:space="preserve">In the </w:t>
             </w:r>
@@ -3467,21 +3195,18 @@
               <w:rPr>
                 <w:rFonts w:eastAsia="Times New Roman" w:cstheme="minorHAnsi"/>
                 <w:b/>
-                <w:color w:val="FF0000"/>
               </w:rPr>
               <w:t>Test Data Specification</w:t>
             </w:r>
             <w:r>
               <w:rPr>
                 <w:rFonts w:eastAsia="Times New Roman" w:cstheme="minorHAnsi"/>
-                <w:color w:val="FF0000"/>
               </w:rPr>
               <w:t>,</w:t>
             </w:r>
             <w:r>
               <w:rPr>
                 <w:rFonts w:cstheme="minorHAnsi"/>
-                <w:color w:val="FF0000"/>
                 <w:shd w:val="clear" w:color="auto" w:fill="FFFFFF" w:themeFill="background1"/>
               </w:rPr>
               <w:t xml:space="preserve"> </w:t>
@@ -3489,7 +3214,6 @@
             <w:r>
               <w:rPr>
                 <w:rFonts w:cstheme="minorHAnsi"/>
-                <w:color w:val="FF0000"/>
               </w:rPr>
               <w:t>the</w:t>
             </w:r>
@@ -3497,67 +3221,33 @@
               <w:rPr>
                 <w:rFonts w:cstheme="minorHAnsi"/>
                 <w:b/>
-                <w:color w:val="FF0000"/>
               </w:rPr>
               <w:t xml:space="preserve"> </w:t>
             </w:r>
             <w:r>
               <w:rPr>
                 <w:rFonts w:eastAsia="Times New Roman" w:cstheme="minorHAnsi"/>
-                <w:color w:val="FF0000"/>
               </w:rPr>
               <w:t xml:space="preserve">Document Type </w:t>
             </w:r>
             <w:r>
               <w:rPr>
                 <w:rFonts w:cstheme="minorHAnsi"/>
-                <w:color w:val="FF0000"/>
-              </w:rPr>
-              <w:t>Polio</w:t>
-            </w:r>
-            <w:r>
-              <w:rPr>
-                <w:rFonts w:cstheme="minorHAnsi"/>
-                <w:color w:val="FF0000"/>
-              </w:rPr>
-              <w:t xml:space="preserve"> VIS has been</w:t>
-            </w:r>
-            <w:r>
-              <w:rPr>
-                <w:rFonts w:eastAsia="Times New Roman" w:cstheme="minorHAnsi"/>
-                <w:color w:val="FF0000"/>
-              </w:rPr>
-              <w:t xml:space="preserve"> change</w:t>
-            </w:r>
-            <w:r>
-              <w:rPr>
-                <w:rFonts w:eastAsia="Times New Roman" w:cstheme="minorHAnsi"/>
-                <w:color w:val="FF0000"/>
-              </w:rPr>
-              <w:t>d</w:t>
-            </w:r>
-            <w:r>
-              <w:rPr>
-                <w:rFonts w:eastAsia="Times New Roman" w:cstheme="minorHAnsi"/>
-                <w:color w:val="FF0000"/>
-              </w:rPr>
-              <w:t xml:space="preserve"> to </w:t>
-            </w:r>
-            <w:r>
-              <w:rPr>
-                <w:rFonts w:cstheme="minorHAnsi"/>
-                <w:b/>
-                <w:color w:val="FF0000"/>
-              </w:rPr>
-              <w:t>Polio Vaccine VIS</w:t>
-            </w:r>
-            <w:r>
-              <w:rPr>
-                <w:rFonts w:cstheme="minorHAnsi"/>
-                <w:b/>
-                <w:color w:val="FF0000"/>
-              </w:rPr>
-              <w:t>.</w:t>
+              </w:rPr>
+              <w:t>Polio VIS has been</w:t>
+            </w:r>
+            <w:r>
+              <w:rPr>
+                <w:rFonts w:eastAsia="Times New Roman" w:cstheme="minorHAnsi"/>
+              </w:rPr>
+              <w:t xml:space="preserve"> changed to </w:t>
+            </w:r>
+            <w:r>
+              <w:rPr>
+                <w:rFonts w:cstheme="minorHAnsi"/>
+                <w:b/>
+              </w:rPr>
+              <w:t>Polio Vaccine VIS.</w:t>
             </w:r>
           </w:p>
         </w:tc>
@@ -3569,6 +3259,9 @@
         <w:tc>
           <w:tcPr>
             <w:tcW w:w="3405" w:type="dxa"/>
+            <w:tcBorders>
+              <w:bottom w:val="single" w:sz="4" w:space="0" w:color="auto"/>
+            </w:tcBorders>
           </w:tcPr>
           <w:p>
             <w:pPr>
@@ -3675,6 +3368,9 @@
         <w:tc>
           <w:tcPr>
             <w:tcW w:w="6213" w:type="dxa"/>
+            <w:tcBorders>
+              <w:bottom w:val="single" w:sz="4" w:space="0" w:color="auto"/>
+            </w:tcBorders>
           </w:tcPr>
           <w:p>
             <w:pPr>
@@ -3746,23 +3442,40 @@
               <w:t>253088698300017211191030</w:t>
             </w:r>
           </w:p>
+          <w:p>
+            <w:pPr>
+              <w:rPr>
+                <w:rFonts w:cstheme="minorHAnsi"/>
+                <w:b/>
+              </w:rPr>
+            </w:pPr>
+          </w:p>
+          <w:p>
+            <w:pPr>
+              <w:rPr>
+                <w:rFonts w:cstheme="minorHAnsi"/>
+                <w:b/>
+              </w:rPr>
+            </w:pPr>
+          </w:p>
         </w:tc>
         <w:tc>
           <w:tcPr>
             <w:tcW w:w="3612" w:type="dxa"/>
-          </w:tcPr>
-          <w:p>
-            <w:pPr>
-              <w:rPr>
-                <w:rFonts w:cstheme="minorHAnsi"/>
-                <w:b/>
-                <w:color w:val="FF0000"/>
-              </w:rPr>
-            </w:pPr>
-            <w:r>
-              <w:rPr>
-                <w:rFonts w:eastAsia="Times New Roman" w:cstheme="minorHAnsi"/>
-                <w:color w:val="FF0000"/>
+            <w:tcBorders>
+              <w:bottom w:val="single" w:sz="4" w:space="0" w:color="auto"/>
+            </w:tcBorders>
+          </w:tcPr>
+          <w:p>
+            <w:pPr>
+              <w:rPr>
+                <w:rFonts w:cstheme="minorHAnsi"/>
+                <w:b/>
+              </w:rPr>
+            </w:pPr>
+            <w:r>
+              <w:rPr>
+                <w:rFonts w:eastAsia="Times New Roman" w:cstheme="minorHAnsi"/>
               </w:rPr>
               <w:t xml:space="preserve">In the </w:t>
             </w:r>
@@ -3770,21 +3483,18 @@
               <w:rPr>
                 <w:rFonts w:eastAsia="Times New Roman" w:cstheme="minorHAnsi"/>
                 <w:b/>
-                <w:color w:val="FF0000"/>
               </w:rPr>
               <w:t>VXU Example Message</w:t>
             </w:r>
             <w:r>
               <w:rPr>
                 <w:rFonts w:eastAsia="Times New Roman" w:cstheme="minorHAnsi"/>
-                <w:color w:val="FF0000"/>
               </w:rPr>
               <w:t>,</w:t>
             </w:r>
             <w:r>
               <w:rPr>
                 <w:rFonts w:cstheme="minorHAnsi"/>
-                <w:color w:val="FF0000"/>
                 <w:shd w:val="clear" w:color="auto" w:fill="FFFFFF" w:themeFill="background1"/>
               </w:rPr>
               <w:t xml:space="preserve"> </w:t>
@@ -3792,7 +3502,6 @@
             <w:r>
               <w:rPr>
                 <w:rFonts w:cstheme="minorHAnsi"/>
-                <w:color w:val="FF0000"/>
               </w:rPr>
               <w:t>the</w:t>
             </w:r>
@@ -3800,42 +3509,36 @@
               <w:rPr>
                 <w:rFonts w:cstheme="minorHAnsi"/>
                 <w:b/>
-                <w:color w:val="FF0000"/>
               </w:rPr>
               <w:t xml:space="preserve"> </w:t>
             </w:r>
             <w:r>
               <w:rPr>
                 <w:rFonts w:eastAsia="Times New Roman" w:cstheme="minorHAnsi"/>
-                <w:color w:val="FF0000"/>
               </w:rPr>
               <w:t>VIS code (</w:t>
             </w:r>
             <w:r>
               <w:rPr>
                 <w:rFonts w:cstheme="minorHAnsi"/>
-                <w:color w:val="FF0000"/>
               </w:rPr>
               <w:t xml:space="preserve">fully-encoded text string) </w:t>
             </w:r>
             <w:r>
               <w:rPr>
                 <w:rFonts w:eastAsia="Times New Roman" w:cstheme="minorHAnsi"/>
-                <w:color w:val="FF0000"/>
               </w:rPr>
               <w:t>253088698300017211160720</w:t>
             </w:r>
             <w:r>
               <w:rPr>
                 <w:rFonts w:cstheme="minorHAnsi"/>
-                <w:color w:val="FF0000"/>
               </w:rPr>
               <w:t xml:space="preserve"> and the Description Polio VIS have been</w:t>
             </w:r>
             <w:r>
               <w:rPr>
                 <w:rFonts w:eastAsia="Times New Roman" w:cstheme="minorHAnsi"/>
-                <w:color w:val="FF0000"/>
               </w:rPr>
               <w:t xml:space="preserve"> replaced with </w:t>
             </w:r>
@@ -3843,21 +3546,18 @@
               <w:rPr>
                 <w:rFonts w:cstheme="minorHAnsi"/>
                 <w:b/>
-                <w:color w:val="FF0000"/>
               </w:rPr>
               <w:t>Polio Vaccine VIS</w:t>
             </w:r>
             <w:r>
               <w:rPr>
                 <w:rFonts w:eastAsia="Times New Roman" w:cstheme="minorHAnsi"/>
-                <w:color w:val="FF0000"/>
               </w:rPr>
               <w:t xml:space="preserve"> and VIS code (</w:t>
             </w:r>
             <w:r>
               <w:rPr>
                 <w:rFonts w:cstheme="minorHAnsi"/>
-                <w:color w:val="FF0000"/>
               </w:rPr>
               <w:t xml:space="preserve">fully-encoded text string) </w:t>
             </w:r>
@@ -3865,7 +3565,6 @@
               <w:rPr>
                 <w:rFonts w:cstheme="minorHAnsi"/>
                 <w:b/>
-                <w:color w:val="FF0000"/>
               </w:rPr>
               <w:t>253088698300017211191030</w:t>
             </w:r>
@@ -3873,7 +3572,6 @@
               <w:rPr>
                 <w:rFonts w:cstheme="minorHAnsi"/>
                 <w:b/>
-                <w:color w:val="FF0000"/>
               </w:rPr>
               <w:t>.</w:t>
             </w:r>
@@ -3883,21 +3581,18 @@
               <w:rPr>
                 <w:rFonts w:cstheme="minorHAnsi"/>
                 <w:b/>
-                <w:color w:val="FF0000"/>
-              </w:rPr>
-            </w:pPr>
-          </w:p>
-          <w:p>
-            <w:pPr>
-              <w:rPr>
-                <w:rFonts w:cstheme="minorHAnsi"/>
-                <w:color w:val="FF0000"/>
-              </w:rPr>
-            </w:pPr>
-            <w:r>
-              <w:rPr>
-                <w:rFonts w:eastAsia="Times New Roman" w:cstheme="minorHAnsi"/>
-                <w:color w:val="FF0000"/>
+              </w:rPr>
+            </w:pPr>
+          </w:p>
+          <w:p>
+            <w:pPr>
+              <w:rPr>
+                <w:rFonts w:cstheme="minorHAnsi"/>
+              </w:rPr>
+            </w:pPr>
+            <w:r>
+              <w:rPr>
+                <w:rFonts w:eastAsia="Times New Roman" w:cstheme="minorHAnsi"/>
               </w:rPr>
               <w:t xml:space="preserve">In the </w:t>
             </w:r>
@@ -3905,21 +3600,18 @@
               <w:rPr>
                 <w:rFonts w:eastAsia="Times New Roman" w:cstheme="minorHAnsi"/>
                 <w:b/>
-                <w:color w:val="FF0000"/>
               </w:rPr>
               <w:t>Test Data Specification</w:t>
             </w:r>
             <w:r>
               <w:rPr>
                 <w:rFonts w:eastAsia="Times New Roman" w:cstheme="minorHAnsi"/>
-                <w:color w:val="FF0000"/>
               </w:rPr>
               <w:t>,</w:t>
             </w:r>
             <w:r>
               <w:rPr>
                 <w:rFonts w:cstheme="minorHAnsi"/>
-                <w:color w:val="FF0000"/>
                 <w:shd w:val="clear" w:color="auto" w:fill="FFFFFF" w:themeFill="background1"/>
               </w:rPr>
               <w:t xml:space="preserve"> </w:t>
@@ -3927,7 +3619,6 @@
             <w:r>
               <w:rPr>
                 <w:rFonts w:cstheme="minorHAnsi"/>
-                <w:color w:val="FF0000"/>
               </w:rPr>
               <w:t>the</w:t>
             </w:r>
@@ -3935,57 +3626,31 @@
               <w:rPr>
                 <w:rFonts w:cstheme="minorHAnsi"/>
                 <w:b/>
-                <w:color w:val="FF0000"/>
               </w:rPr>
               <w:t xml:space="preserve"> </w:t>
             </w:r>
             <w:r>
               <w:rPr>
                 <w:rFonts w:eastAsia="Times New Roman" w:cstheme="minorHAnsi"/>
-                <w:color w:val="FF0000"/>
               </w:rPr>
               <w:t xml:space="preserve">Document Type </w:t>
             </w:r>
             <w:r>
               <w:rPr>
                 <w:rFonts w:cstheme="minorHAnsi"/>
-                <w:color w:val="FF0000"/>
-              </w:rPr>
-              <w:t>Polio</w:t>
-            </w:r>
-            <w:r>
-              <w:rPr>
-                <w:rFonts w:cstheme="minorHAnsi"/>
-                <w:color w:val="FF0000"/>
-              </w:rPr>
-              <w:t xml:space="preserve"> VIS has been</w:t>
-            </w:r>
-            <w:r>
-              <w:rPr>
-                <w:rFonts w:eastAsia="Times New Roman" w:cstheme="minorHAnsi"/>
-                <w:color w:val="FF0000"/>
-              </w:rPr>
-              <w:t xml:space="preserve"> change</w:t>
-            </w:r>
-            <w:r>
-              <w:rPr>
-                <w:rFonts w:eastAsia="Times New Roman" w:cstheme="minorHAnsi"/>
-                <w:color w:val="FF0000"/>
-              </w:rPr>
-              <w:t>d</w:t>
-            </w:r>
-            <w:r>
-              <w:rPr>
-                <w:rFonts w:eastAsia="Times New Roman" w:cstheme="minorHAnsi"/>
-                <w:color w:val="FF0000"/>
-              </w:rPr>
-              <w:t xml:space="preserve"> to </w:t>
-            </w:r>
-            <w:r>
-              <w:rPr>
-                <w:rFonts w:cstheme="minorHAnsi"/>
-                <w:b/>
-                <w:color w:val="FF0000"/>
+              </w:rPr>
+              <w:t>Polio VIS has been</w:t>
+            </w:r>
+            <w:r>
+              <w:rPr>
+                <w:rFonts w:eastAsia="Times New Roman" w:cstheme="minorHAnsi"/>
+              </w:rPr>
+              <w:t xml:space="preserve"> changed to </w:t>
+            </w:r>
+            <w:r>
+              <w:rPr>
+                <w:rFonts w:cstheme="minorHAnsi"/>
+                <w:b/>
               </w:rPr>
               <w:t>Polio Vaccine VIS</w:t>
             </w:r>
@@ -3993,9 +3658,86 @@
               <w:rPr>
                 <w:rFonts w:cstheme="minorHAnsi"/>
                 <w:b/>
-                <w:color w:val="FF0000"/>
               </w:rPr>
               <w:t>.</w:t>
+            </w:r>
+          </w:p>
+        </w:tc>
+      </w:tr>
+    </w:tbl>
+    <w:p/>
+    <w:tbl>
+      <w:tblPr>
+        <w:tblStyle w:val="TableGrid"/>
+        <w:tblW w:w="13230" w:type="dxa"/>
+        <w:tblInd w:w="-185" w:type="dxa"/>
+        <w:tblBorders>
+          <w:bottom w:val="none" w:sz="0" w:space="0" w:color="auto"/>
+        </w:tblBorders>
+        <w:tblLook w:val="04A0" w:firstRow="1" w:lastRow="0" w:firstColumn="1" w:lastColumn="0" w:noHBand="0" w:noVBand="1"/>
+      </w:tblPr>
+      <w:tblGrid>
+        <w:gridCol w:w="3405"/>
+        <w:gridCol w:w="6213"/>
+        <w:gridCol w:w="3612"/>
+      </w:tblGrid>
+      <w:tr>
+        <w:trPr>
+          <w:cantSplit/>
+          <w:tblHeader/>
+        </w:trPr>
+        <w:tc>
+          <w:tcPr>
+            <w:tcW w:w="3405" w:type="dxa"/>
+          </w:tcPr>
+          <w:p>
+            <w:pPr>
+              <w:rPr>
+                <w:b/>
+              </w:rPr>
+            </w:pPr>
+            <w:r>
+              <w:rPr>
+                <w:b/>
+              </w:rPr>
+              <w:lastRenderedPageBreak/>
+              <w:t>Test Case / Message Profile</w:t>
+            </w:r>
+          </w:p>
+        </w:tc>
+        <w:tc>
+          <w:tcPr>
+            <w:tcW w:w="6213" w:type="dxa"/>
+          </w:tcPr>
+          <w:p>
+            <w:pPr>
+              <w:rPr>
+                <w:b/>
+              </w:rPr>
+            </w:pPr>
+            <w:r>
+              <w:rPr>
+                <w:b/>
+              </w:rPr>
+              <w:t>Issue</w:t>
+            </w:r>
+          </w:p>
+        </w:tc>
+        <w:tc>
+          <w:tcPr>
+            <w:tcW w:w="3612" w:type="dxa"/>
+          </w:tcPr>
+          <w:p>
+            <w:pPr>
+              <w:rPr>
+                <w:b/>
+              </w:rPr>
+            </w:pPr>
+            <w:r>
+              <w:rPr>
+                <w:b/>
+              </w:rPr>
+              <w:t>Resolution</w:t>
             </w:r>
           </w:p>
         </w:tc>
@@ -4048,7 +3790,6 @@
               <w:rPr>
                 <w:rFonts w:eastAsia="Times New Roman"/>
               </w:rPr>
-              <w:lastRenderedPageBreak/>
               <w:t>For Z22, Z32, and Z42 messages</w:t>
             </w:r>
           </w:p>
@@ -4153,7 +3894,6 @@
             <w:r>
               <w:rPr>
                 <w:rFonts w:cstheme="minorHAnsi"/>
-                <w:color w:val="FF0000"/>
               </w:rPr>
               <w:t xml:space="preserve">The VIS </w:t>
             </w:r>
@@ -4161,14 +3901,12 @@
               <w:rPr>
                 <w:rFonts w:cstheme="minorHAnsi"/>
                 <w:b/>
-                <w:color w:val="FF0000"/>
               </w:rPr>
               <w:t>Descriptions</w:t>
             </w:r>
             <w:r>
               <w:rPr>
                 <w:rFonts w:cstheme="minorHAnsi"/>
-                <w:color w:val="FF0000"/>
               </w:rPr>
               <w:t xml:space="preserve"> and associated VIS </w:t>
             </w:r>
@@ -4176,14 +3914,12 @@
               <w:rPr>
                 <w:rFonts w:cstheme="minorHAnsi"/>
                 <w:b/>
-                <w:color w:val="FF0000"/>
               </w:rPr>
               <w:t>Codes</w:t>
             </w:r>
             <w:r>
               <w:rPr>
                 <w:rFonts w:cstheme="minorHAnsi"/>
-                <w:color w:val="FF0000"/>
               </w:rPr>
               <w:t xml:space="preserve"> have been added to the </w:t>
             </w:r>
@@ -4192,7 +3928,6 @@
               <w:rPr>
                 <w:rFonts w:cstheme="minorHAnsi"/>
                 <w:b/>
-                <w:color w:val="FF0000"/>
                 <w:shd w:val="clear" w:color="auto" w:fill="FFFFFF"/>
               </w:rPr>
               <w:t>PHVS_VISBarcodes_IIS</w:t>
@@ -4202,7 +3937,6 @@
               <w:rPr>
                 <w:rFonts w:cstheme="minorHAnsi"/>
                 <w:b/>
-                <w:color w:val="FF0000"/>
                 <w:shd w:val="clear" w:color="auto" w:fill="FFFFFF"/>
               </w:rPr>
               <w:t xml:space="preserve"> Value Set </w:t>
@@ -4210,7 +3944,6 @@
             <w:r>
               <w:rPr>
                 <w:rFonts w:cstheme="minorHAnsi"/>
-                <w:color w:val="FF0000"/>
               </w:rPr>
               <w:t>in the Immunization Test Suite</w:t>
             </w:r>
@@ -5610,7 +5343,6 @@
           <w:sz w:val="28"/>
           <w:szCs w:val="28"/>
         </w:rPr>
-        <w:lastRenderedPageBreak/>
         <w:t>SOAP Functionality</w:t>
       </w:r>
     </w:p>
@@ -6041,8 +5773,7 @@
       </w:pPr>
     </w:p>
     <w:sectPr>
-      <w:headerReference w:type="default" r:id="rId9"/>
-      <w:footerReference w:type="default" r:id="rId10"/>
+      <w:footerReference w:type="default" r:id="rId9"/>
       <w:pgSz w:w="15840" w:h="12240" w:orient="landscape"/>
       <w:pgMar w:top="1008" w:right="1440" w:bottom="1008" w:left="1440" w:header="720" w:footer="720" w:gutter="0"/>
       <w:cols w:space="720"/>
@@ -6158,25 +5889,6 @@
     </w:p>
   </w:footnote>
 </w:footnotes>
-</file>
-
-<file path=word/header1.xml><?xml version="1.0" encoding="utf-8"?>
-<w:hdr xmlns:wpc="http://schemas.microsoft.com/office/word/2010/wordprocessingCanvas" xmlns:cx="http://schemas.microsoft.com/office/drawing/2014/chartex" xmlns:cx1="http://schemas.microsoft.com/office/drawing/2015/9/8/chartex" xmlns:cx2="http://schemas.microsoft.com/office/drawing/2015/10/21/chartex" xmlns:cx3="http://schemas.microsoft.com/office/drawing/2016/5/9/chartex" xmlns:cx4="http://schemas.microsoft.com/office/drawing/2016/5/10/chartex" xmlns:cx5="http://schemas.microsoft.com/office/drawing/2016/5/11/chartex" xmlns:cx6="http://schemas.microsoft.com/office/drawing/2016/5/12/chartex" xmlns:cx7="http://schemas.microsoft.com/office/drawing/2016/5/13/chartex" xmlns:cx8="http://schemas.microsoft.com/office/drawing/2016/5/14/chartex" xmlns:mc="http://schemas.openxmlformats.org/markup-compatibility/2006" xmlns:aink="http://schemas.microsoft.com/office/drawing/2016/ink" xmlns:am3d="http://schemas.microsoft.com/office/drawing/2017/model3d" xmlns:o="urn:schemas-microsoft-com:office:office" xmlns:r="http://schemas.openxmlformats.org/officeDocument/2006/relationships" xmlns:m="http://schemas.openxmlformats.org/officeDocument/2006/math" xmlns:v="urn:schemas-microsoft-com:vml" xmlns:wp14="http://schemas.microsoft.com/office/word/2010/wordprocessingDrawing" xmlns:wp="http://schemas.openxmlformats.org/drawingml/2006/wordprocessingDrawing" xmlns:w10="urn:schemas-microsoft-com:office:word" xmlns:w="http://schemas.openxmlformats.org/wordprocessingml/2006/main" xmlns:w14="http://schemas.microsoft.com/office/word/2010/wordml" xmlns:w15="http://schemas.microsoft.com/office/word/2012/wordml" xmlns:w16cid="http://schemas.microsoft.com/office/word/2016/wordml/cid" xmlns:w16se="http://schemas.microsoft.com/office/word/2015/wordml/symex" xmlns:wpg="http://schemas.microsoft.com/office/word/2010/wordprocessingGroup" xmlns:wpi="http://schemas.microsoft.com/office/word/2010/wordprocessingInk" xmlns:wne="http://schemas.microsoft.com/office/word/2006/wordml" xmlns:wps="http://schemas.microsoft.com/office/word/2010/wordprocessingShape" mc:Ignorable="w14 w15 w16se w16cid wp14">
-  <w:p>
-    <w:pPr>
-      <w:pStyle w:val="Header"/>
-    </w:pPr>
-    <w:r>
-      <w:t>Modified 12/</w:t>
-    </w:r>
-    <w:r>
-      <w:t>9</w:t>
-    </w:r>
-    <w:r>
-      <w:t>/19</w:t>
-    </w:r>
-  </w:p>
-</w:hdr>
 </file>
 
 <file path=word/numbering.xml><?xml version="1.0" encoding="utf-8"?>
@@ -9063,7 +8775,7 @@
 </file>
 
 <file path=customXml/itemProps1.xml><?xml version="1.0" encoding="utf-8"?>
-<ds:datastoreItem xmlns:ds="http://schemas.openxmlformats.org/officeDocument/2006/customXml" ds:itemID="{C41A149B-775F-4986-AC86-CD32E0D44370}">
+<ds:datastoreItem xmlns:ds="http://schemas.openxmlformats.org/officeDocument/2006/customXml" ds:itemID="{8FB08FAB-92BD-423D-B094-AF30CFA21E18}">
   <ds:schemaRefs>
     <ds:schemaRef ds:uri="http://schemas.openxmlformats.org/officeDocument/2006/bibliography"/>
   </ds:schemaRefs>

</xml_diff>